<commit_message>
added documentation for new methods
</commit_message>
<xml_diff>
--- a/documentation 8 25 2011.docx
+++ b/documentation 8 25 2011.docx
@@ -1,6 +1,6 @@
 
 <file path=word/document.xml><?xml version="1.0" encoding="utf-8"?>
-<w:document xmlns:ve="http://schemas.openxmlformats.org/markup-compatibility/2006" xmlns:o="urn:schemas-microsoft-com:office:office" xmlns:r="http://schemas.openxmlformats.org/officeDocument/2006/relationships" xmlns:m="http://schemas.openxmlformats.org/officeDocument/2006/math" xmlns:v="urn:schemas-microsoft-com:vml" xmlns:wp="http://schemas.openxmlformats.org/drawingml/2006/wordprocessingDrawing" xmlns:w10="urn:schemas-microsoft-com:office:word" xmlns:w="http://schemas.openxmlformats.org/wordprocessingml/2006/main" xmlns:wne="http://schemas.microsoft.com/office/word/2006/wordml">
+<w:document xmlns:wpc="http://schemas.microsoft.com/office/word/2010/wordprocessingCanvas" xmlns:mo="http://schemas.microsoft.com/office/mac/office/2008/main" xmlns:mc="http://schemas.openxmlformats.org/markup-compatibility/2006" xmlns:mv="urn:schemas-microsoft-com:mac:vml" xmlns:o="urn:schemas-microsoft-com:office:office" xmlns:r="http://schemas.openxmlformats.org/officeDocument/2006/relationships" xmlns:m="http://schemas.openxmlformats.org/officeDocument/2006/math" xmlns:v="urn:schemas-microsoft-com:vml" xmlns:wp14="http://schemas.microsoft.com/office/word/2010/wordprocessingDrawing" xmlns:wp="http://schemas.openxmlformats.org/drawingml/2006/wordprocessingDrawing" xmlns:w10="urn:schemas-microsoft-com:office:word" xmlns:w="http://schemas.openxmlformats.org/wordprocessingml/2006/main" xmlns:w14="http://schemas.microsoft.com/office/word/2010/wordml" xmlns:wpg="http://schemas.microsoft.com/office/word/2010/wordprocessingGroup" xmlns:wpi="http://schemas.microsoft.com/office/word/2010/wordprocessingInk" xmlns:wne="http://schemas.microsoft.com/office/word/2006/wordml" xmlns:wps="http://schemas.microsoft.com/office/word/2010/wordprocessingShape" mc:Ignorable="w14 wp14">
   <w:body>
     <w:p>
       <w:pPr>
@@ -35,7 +35,7 @@
           <w:insideH w:val="none" w:sz="0" w:space="0" w:color="auto"/>
           <w:insideV w:val="none" w:sz="0" w:space="0" w:color="auto"/>
         </w:tblBorders>
-        <w:tblLook w:val="04A0"/>
+        <w:tblLook w:val="04A0" w:firstRow="1" w:lastRow="0" w:firstColumn="1" w:lastColumn="0" w:noHBand="0" w:noVBand="1"/>
       </w:tblPr>
       <w:tblGrid>
         <w:gridCol w:w="4788"/>
@@ -239,13 +239,7 @@
         <w:t>.0dev</w:t>
       </w:r>
       <w:r>
-        <w:t xml:space="preserve"> (</w:t>
-      </w:r>
-      <w:r>
-        <w:t>http://code.google.com/p/pandas/</w:t>
-      </w:r>
-      <w:r>
-        <w:t>)</w:t>
+        <w:t xml:space="preserve"> (http://code.google.com/p/pandas/)</w:t>
       </w:r>
     </w:p>
     <w:p>
@@ -255,20 +249,11 @@
           <w:ilvl w:val="0"/>
           <w:numId w:val="2"/>
         </w:numPr>
-        <w:rPr>
-          <w:strike/>
-        </w:rPr>
-      </w:pPr>
-      <w:r>
-        <w:rPr>
-          <w:strike/>
-        </w:rPr>
+      </w:pPr>
+      <w:r>
         <w:t>PyTables 2.2.1</w:t>
       </w:r>
       <w:r>
-        <w:rPr>
-          <w:strike/>
-        </w:rPr>
         <w:t xml:space="preserve"> (http://www.pytables.org/moin)</w:t>
       </w:r>
     </w:p>
@@ -281,7 +266,10 @@
         </w:numPr>
       </w:pPr>
       <w:r>
-        <w:t xml:space="preserve">matplotlib </w:t>
+        <w:t>matplotlib</w:t>
+      </w:r>
+      <w:r>
+        <w:t xml:space="preserve"> </w:t>
       </w:r>
       <w:r>
         <w:t>1.0.1 (</w:t>
@@ -295,83 +283,104 @@
     </w:p>
     <w:p>
       <w:pPr>
-        <w:pStyle w:val="SectionHeader"/>
-      </w:pPr>
-      <w:r>
-        <w:t>Calls for Help</w:t>
-      </w:r>
-    </w:p>
-    <w:p>
-      <w:pPr>
-        <w:pStyle w:val="SectionHeader"/>
-        <w:rPr>
-          <w:b w:val="0"/>
-        </w:rPr>
-      </w:pPr>
-      <w:r>
-        <w:rPr>
-          <w:b w:val="0"/>
-        </w:rPr>
-        <w:t>Posts to forums seeking help.</w:t>
-      </w:r>
-    </w:p>
-    <w:p>
-      <w:pPr>
-        <w:pStyle w:val="code"/>
-        <w:rPr>
-          <w:rFonts w:asciiTheme="minorHAnsi" w:hAnsiTheme="minorHAnsi"/>
-          <w:spacing w:val="0"/>
-          <w:sz w:val="24"/>
-        </w:rPr>
-      </w:pPr>
-      <w:r>
-        <w:rPr>
-          <w:rFonts w:asciiTheme="minorHAnsi" w:hAnsiTheme="minorHAnsi"/>
-          <w:spacing w:val="0"/>
-          <w:sz w:val="24"/>
-        </w:rPr>
-        <w:t>http://stackoverflow.com/questions/7409108/portfolio-variance-of-a-portfolio-of-n-assets-in-python</w:t>
-      </w:r>
-    </w:p>
-    <w:p>
-      <w:pPr>
-        <w:pStyle w:val="SectionHeader"/>
-      </w:pPr>
-      <w:r>
-        <w:t xml:space="preserve">Custom Modules, Classes, and Functions </w:t>
-      </w:r>
-      <w:r>
-        <w:t>Used</w:t>
-      </w:r>
-    </w:p>
-    <w:p>
-      <w:pPr>
-        <w:pStyle w:val="SectionHeader"/>
-        <w:rPr>
-          <w:b w:val="0"/>
-        </w:rPr>
-      </w:pPr>
-      <w:r>
-        <w:rPr>
-          <w:b w:val="0"/>
-        </w:rPr>
-        <w:lastRenderedPageBreak/>
-        <w:t xml:space="preserve">The </w:t>
-      </w:r>
-      <w:r>
-        <w:rPr>
-          <w:b w:val="0"/>
-        </w:rPr>
-        <w:t>experiment requires XX classes, helper (private, or non-importable) methods, and regular methods.</w:t>
-      </w:r>
-    </w:p>
-    <w:p>
-      <w:pPr>
-        <w:pStyle w:val="SectionHeader"/>
+        <w:pStyle w:val="ListParagraph"/>
         <w:numPr>
           <w:ilvl w:val="0"/>
           <w:numId w:val="2"/>
         </w:numPr>
+      </w:pPr>
+      <w:r>
+        <w:t>CVXOPT</w:t>
+      </w:r>
+      <w:r>
+        <w:t xml:space="preserve"> 1.1.3 (</w:t>
+      </w:r>
+      <w:r>
+        <w:t>http://abel.ee.ucla.edu/cvxopt/</w:t>
+      </w:r>
+      <w:r>
+        <w:t>)</w:t>
+      </w:r>
+    </w:p>
+    <w:p>
+      <w:pPr>
+        <w:pStyle w:val="SectionHeader"/>
+      </w:pPr>
+      <w:r>
+        <w:t>Calls for Help</w:t>
+      </w:r>
+    </w:p>
+    <w:p>
+      <w:pPr>
+        <w:pStyle w:val="SectionHeader"/>
+        <w:rPr>
+          <w:b w:val="0"/>
+        </w:rPr>
+      </w:pPr>
+      <w:r>
+        <w:rPr>
+          <w:b w:val="0"/>
+        </w:rPr>
+        <w:t>Posts to forums seeking help.</w:t>
+      </w:r>
+    </w:p>
+    <w:p>
+      <w:pPr>
+        <w:pStyle w:val="code"/>
+        <w:rPr>
+          <w:rFonts w:asciiTheme="minorHAnsi" w:hAnsiTheme="minorHAnsi"/>
+          <w:spacing w:val="0"/>
+          <w:sz w:val="24"/>
+        </w:rPr>
+      </w:pPr>
+      <w:r>
+        <w:rPr>
+          <w:rFonts w:asciiTheme="minorHAnsi" w:hAnsiTheme="minorHAnsi"/>
+          <w:spacing w:val="0"/>
+          <w:sz w:val="24"/>
+        </w:rPr>
+        <w:t>http://stackoverflow.com/questions/7409108/portfolio-variance-of-a-portfolio-of-n-assets-in-python</w:t>
+      </w:r>
+    </w:p>
+    <w:p>
+      <w:pPr>
+        <w:pStyle w:val="SectionHeader"/>
+      </w:pPr>
+      <w:r>
+        <w:t xml:space="preserve">Custom Modules, Classes, and Functions </w:t>
+      </w:r>
+      <w:r>
+        <w:t>Used</w:t>
+      </w:r>
+    </w:p>
+    <w:p>
+      <w:pPr>
+        <w:pStyle w:val="SectionHeader"/>
+        <w:rPr>
+          <w:b w:val="0"/>
+        </w:rPr>
+      </w:pPr>
+      <w:r>
+        <w:rPr>
+          <w:b w:val="0"/>
+        </w:rPr>
+        <w:lastRenderedPageBreak/>
+        <w:t xml:space="preserve">The </w:t>
+      </w:r>
+      <w:r>
+        <w:rPr>
+          <w:b w:val="0"/>
+        </w:rPr>
+        <w:t>experiment requires XX classes, helper (private, or non-importable) methods, and regular methods.</w:t>
+      </w:r>
+    </w:p>
+    <w:p>
+      <w:pPr>
+        <w:pStyle w:val="SectionHeader"/>
+        <w:numPr>
+          <w:ilvl w:val="0"/>
+          <w:numId w:val="2"/>
+        </w:numPr>
         <w:rPr>
           <w:b w:val="0"/>
         </w:rPr>
@@ -497,64 +506,171 @@
     <w:p>
       <w:pPr>
         <w:pStyle w:val="SectionHeader"/>
-        <w:numPr>
-          <w:ilvl w:val="1"/>
-          <w:numId w:val="2"/>
-        </w:numPr>
-        <w:rPr>
-          <w:b w:val="0"/>
-        </w:rPr>
-      </w:pPr>
-      <w:r>
-        <w:rPr>
-          <w:rStyle w:val="codeChar"/>
+        <w:ind w:left="360"/>
+        <w:rPr>
+          <w:b w:val="0"/>
+        </w:rPr>
+      </w:pPr>
+      <w:r>
+        <w:rPr>
+          <w:b w:val="0"/>
+        </w:rPr>
+        <w:t>Portfolio class helper methods:</w:t>
+      </w:r>
+    </w:p>
+    <w:p>
+      <w:pPr>
+        <w:pStyle w:val="code"/>
+      </w:pPr>
+      <w:r>
+        <w:rPr>
+          <w:rStyle w:val="codeChar"/>
+          <w:b w:val="0"/>
         </w:rPr>
         <w:t>Portfolio._get_historic_data(ticker, start, end)</w:t>
       </w:r>
       <w:r>
         <w:rPr>
-          <w:b w:val="0"/>
-        </w:rPr>
-        <w:t xml:space="preserve"> returns a </w:t>
-      </w:r>
-      <w:r>
-        <w:rPr>
-          <w:rStyle w:val="codeChar"/>
+          <w:rStyle w:val="codeChar"/>
+        </w:rPr>
+        <w:t xml:space="preserve"> </w:t>
+      </w:r>
+      <w:r>
+        <w:rPr>
+          <w:rFonts w:asciiTheme="minorHAnsi" w:hAnsiTheme="minorHAnsi"/>
+          <w:spacing w:val="0"/>
+        </w:rPr>
+        <w:t>returns a</w:t>
+      </w:r>
+      <w:r>
+        <w:rPr>
+          <w:rStyle w:val="codeChar"/>
+        </w:rPr>
+        <w:t xml:space="preserve"> </w:t>
+      </w:r>
+      <w:r>
+        <w:rPr>
+          <w:rStyle w:val="codeChar"/>
+          <w:b w:val="0"/>
         </w:rPr>
         <w:t>pandas</w:t>
       </w:r>
       <w:r>
         <w:rPr>
-          <w:b w:val="0"/>
+          <w:rStyle w:val="codeChar"/>
         </w:rPr>
         <w:t>.</w:t>
       </w:r>
       <w:r>
         <w:rPr>
           <w:rStyle w:val="codeChar"/>
-        </w:rPr>
-        <w:t>DataFrame</w:t>
-      </w:r>
-      <w:r>
-        <w:rPr>
-          <w:b w:val="0"/>
-        </w:rPr>
-        <w:t xml:space="preserve"> with the daily open, close, high, low, and volume between start and end for ticker.</w:t>
-      </w:r>
-    </w:p>
-    <w:p>
-      <w:pPr>
-        <w:pStyle w:val="SectionHeader"/>
-        <w:ind w:left="360"/>
-        <w:rPr>
-          <w:b w:val="0"/>
-        </w:rPr>
-      </w:pPr>
-      <w:r>
-        <w:rPr>
-          <w:b w:val="0"/>
-        </w:rPr>
-        <w:t>Portfolio class helper methods:</w:t>
+          <w:b w:val="0"/>
+        </w:rPr>
+        <w:t>Series</w:t>
+      </w:r>
+      <w:r>
+        <w:t xml:space="preserve"> </w:t>
+      </w:r>
+      <w:r>
+        <w:rPr>
+          <w:rFonts w:asciiTheme="minorHAnsi" w:hAnsiTheme="minorHAnsi"/>
+          <w:spacing w:val="0"/>
+          <w:sz w:val="24"/>
+        </w:rPr>
+        <w:t xml:space="preserve">with the </w:t>
+      </w:r>
+      <w:r>
+        <w:rPr>
+          <w:rFonts w:asciiTheme="minorHAnsi" w:hAnsiTheme="minorHAnsi"/>
+          <w:spacing w:val="0"/>
+          <w:sz w:val="24"/>
+        </w:rPr>
+        <w:t xml:space="preserve">weekly, </w:t>
+      </w:r>
+      <w:r>
+        <w:rPr>
+          <w:rFonts w:asciiTheme="minorHAnsi" w:hAnsiTheme="minorHAnsi"/>
+          <w:spacing w:val="0"/>
+          <w:sz w:val="24"/>
+        </w:rPr>
+        <w:t>o</w:t>
+      </w:r>
+      <w:r>
+        <w:rPr>
+          <w:rFonts w:asciiTheme="minorHAnsi" w:hAnsiTheme="minorHAnsi"/>
+          <w:spacing w:val="0"/>
+          <w:sz w:val="24"/>
+        </w:rPr>
+        <w:t xml:space="preserve">pen, </w:t>
+      </w:r>
+      <w:r>
+        <w:rPr>
+          <w:rFonts w:asciiTheme="minorHAnsi" w:hAnsiTheme="minorHAnsi"/>
+          <w:spacing w:val="0"/>
+          <w:sz w:val="24"/>
+        </w:rPr>
+        <w:t xml:space="preserve">high, low, </w:t>
+      </w:r>
+      <w:r>
+        <w:rPr>
+          <w:rFonts w:asciiTheme="minorHAnsi" w:hAnsiTheme="minorHAnsi"/>
+          <w:spacing w:val="0"/>
+          <w:sz w:val="24"/>
+        </w:rPr>
+        <w:t xml:space="preserve">close, adjusted close, </w:t>
+      </w:r>
+      <w:r>
+        <w:rPr>
+          <w:rFonts w:asciiTheme="minorHAnsi" w:hAnsiTheme="minorHAnsi"/>
+          <w:spacing w:val="0"/>
+          <w:sz w:val="24"/>
+        </w:rPr>
+        <w:t xml:space="preserve">and volume between </w:t>
+      </w:r>
+      <w:r>
+        <w:rPr>
+          <w:rStyle w:val="codeChar"/>
+          <w:b w:val="0"/>
+        </w:rPr>
+        <w:t>start</w:t>
+      </w:r>
+      <w:r>
+        <w:rPr>
+          <w:rFonts w:asciiTheme="minorHAnsi" w:hAnsiTheme="minorHAnsi"/>
+          <w:spacing w:val="0"/>
+          <w:sz w:val="24"/>
+        </w:rPr>
+        <w:t xml:space="preserve"> and </w:t>
+      </w:r>
+      <w:r>
+        <w:rPr>
+          <w:rStyle w:val="codeChar"/>
+          <w:b w:val="0"/>
+        </w:rPr>
+        <w:t>end</w:t>
+      </w:r>
+      <w:r>
+        <w:rPr>
+          <w:rFonts w:asciiTheme="minorHAnsi" w:hAnsiTheme="minorHAnsi"/>
+          <w:spacing w:val="0"/>
+          <w:sz w:val="24"/>
+        </w:rPr>
+        <w:t xml:space="preserve"> for </w:t>
+      </w:r>
+      <w:r>
+        <w:rPr>
+          <w:rStyle w:val="codeChar"/>
+          <w:b w:val="0"/>
+        </w:rPr>
+        <w:t>ticker</w:t>
+      </w:r>
+      <w:r>
+        <w:rPr>
+          <w:rFonts w:asciiTheme="minorHAnsi" w:hAnsiTheme="minorHAnsi"/>
+          <w:spacing w:val="0"/>
+          <w:sz w:val="24"/>
+        </w:rPr>
+        <w:t>.</w:t>
       </w:r>
     </w:p>
     <w:p>
@@ -596,7 +712,7 @@
         <w:rPr>
           <w:rStyle w:val="codeChar"/>
         </w:rPr>
-        <w:t>DataFrame</w:t>
+        <w:t>Series</w:t>
       </w:r>
       <w:r>
         <w:rPr>
@@ -608,7 +724,52 @@
         <w:rPr>
           <w:b w:val="0"/>
         </w:rPr>
-        <w:t>with the offset-period return between start and end for ticker.</w:t>
+        <w:t xml:space="preserve">with the offset-period return </w:t>
+      </w:r>
+      <w:r>
+        <w:rPr>
+          <w:b w:val="0"/>
+        </w:rPr>
+        <w:t xml:space="preserve">between </w:t>
+      </w:r>
+      <w:r>
+        <w:rPr>
+          <w:rStyle w:val="codeChar"/>
+          <w:b/>
+        </w:rPr>
+        <w:t>start</w:t>
+      </w:r>
+      <w:r>
+        <w:rPr>
+          <w:b w:val="0"/>
+        </w:rPr>
+        <w:t xml:space="preserve"> and </w:t>
+      </w:r>
+      <w:r>
+        <w:rPr>
+          <w:rStyle w:val="codeChar"/>
+          <w:b/>
+        </w:rPr>
+        <w:t>end</w:t>
+      </w:r>
+      <w:r>
+        <w:rPr>
+          <w:b w:val="0"/>
+        </w:rPr>
+        <w:t xml:space="preserve"> for </w:t>
+      </w:r>
+      <w:r>
+        <w:rPr>
+          <w:rStyle w:val="codeChar"/>
+          <w:b/>
+        </w:rPr>
+        <w:t>ticker</w:t>
+      </w:r>
+      <w:r>
+        <w:rPr>
+          <w:b w:val="0"/>
+        </w:rPr>
+        <w:t>.</w:t>
       </w:r>
     </w:p>
     <w:p>
@@ -732,50 +893,24 @@
           <w:numId w:val="2"/>
         </w:numPr>
         <w:rPr>
-          <w:b w:val="0"/>
-        </w:rPr>
-      </w:pPr>
-      <w:r>
-        <w:rPr>
-          <w:rStyle w:val="codeChar"/>
-        </w:rPr>
-        <w:t>Portfolio.get_benchmark_weights()</w:t>
-      </w:r>
-      <w:r>
-        <w:rPr>
-          <w:b w:val="0"/>
-        </w:rPr>
-        <w:t xml:space="preserve"> returns a </w:t>
-      </w:r>
-      <w:r>
-        <w:rPr>
-          <w:rStyle w:val="codeChar"/>
-        </w:rPr>
-        <w:t>pandas</w:t>
-      </w:r>
-      <w:r>
-        <w:rPr>
-          <w:b w:val="0"/>
-        </w:rPr>
-        <w:t>.</w:t>
-      </w:r>
-      <w:r>
-        <w:rPr>
-          <w:rStyle w:val="codeChar"/>
-        </w:rPr>
-        <w:t>DataFrame</w:t>
-      </w:r>
-      <w:r>
-        <w:rPr>
-          <w:b w:val="0"/>
-        </w:rPr>
-        <w:t xml:space="preserve"> </w:t>
-      </w:r>
-      <w:r>
-        <w:rPr>
-          <w:b w:val="0"/>
-        </w:rPr>
-        <w:t>with the benchmark weights.</w:t>
+          <w:rStyle w:val="codeChar"/>
+          <w:rFonts w:asciiTheme="minorHAnsi" w:hAnsiTheme="minorHAnsi"/>
+          <w:spacing w:val="0"/>
+        </w:rPr>
+      </w:pPr>
+      <w:r>
+        <w:rPr>
+          <w:rStyle w:val="codeChar"/>
+        </w:rPr>
+        <w:t>Portfolio.get_portfolio_historic_returns()</w:t>
+      </w:r>
+      <w:r>
+        <w:rPr>
+          <w:rStyle w:val="codeChar"/>
+          <w:rFonts w:asciiTheme="minorHAnsi" w:hAnsiTheme="minorHAnsi"/>
+          <w:spacing w:val="0"/>
+        </w:rPr>
+        <w:t xml:space="preserve"> returns a pandas.DataFrame with the period returns for each position in the portfolio.</w:t>
       </w:r>
     </w:p>
     <w:p>
@@ -786,50 +921,24 @@
           <w:numId w:val="2"/>
         </w:numPr>
         <w:rPr>
-          <w:b w:val="0"/>
-        </w:rPr>
-      </w:pPr>
-      <w:r>
-        <w:rPr>
-          <w:rStyle w:val="codeChar"/>
-        </w:rPr>
-        <w:t>Portfolio.get_portfolio_weights()</w:t>
-      </w:r>
-      <w:r>
-        <w:rPr>
-          <w:b w:val="0"/>
-        </w:rPr>
-        <w:t xml:space="preserve"> returns a </w:t>
-      </w:r>
-      <w:r>
-        <w:rPr>
-          <w:rStyle w:val="codeChar"/>
-        </w:rPr>
-        <w:t>pandas</w:t>
-      </w:r>
-      <w:r>
-        <w:rPr>
-          <w:b w:val="0"/>
-        </w:rPr>
-        <w:t>.</w:t>
-      </w:r>
-      <w:r>
-        <w:rPr>
-          <w:rStyle w:val="codeChar"/>
-        </w:rPr>
-        <w:t>DataFrame</w:t>
-      </w:r>
-      <w:r>
-        <w:rPr>
-          <w:b w:val="0"/>
-        </w:rPr>
-        <w:t xml:space="preserve"> </w:t>
-      </w:r>
-      <w:r>
-        <w:rPr>
-          <w:b w:val="0"/>
-        </w:rPr>
-        <w:t>with the weight of each portfolio holding as a percent of the total portfolio value.</w:t>
+          <w:rStyle w:val="codeChar"/>
+          <w:rFonts w:asciiTheme="minorHAnsi" w:hAnsiTheme="minorHAnsi"/>
+          <w:spacing w:val="0"/>
+        </w:rPr>
+      </w:pPr>
+      <w:r>
+        <w:rPr>
+          <w:rStyle w:val="codeChar"/>
+        </w:rPr>
+        <w:t>Portfolio.get_portfolio_historic_position_values(shares=None)</w:t>
+      </w:r>
+      <w:r>
+        <w:rPr>
+          <w:rStyle w:val="codeChar"/>
+          <w:rFonts w:asciiTheme="minorHAnsi" w:hAnsiTheme="minorHAnsi"/>
+          <w:spacing w:val="0"/>
+        </w:rPr>
+        <w:t xml:space="preserve"> returns a Pandas.DataFrame with the periodic position value (shares times price) for each position in the portfolio.</w:t>
       </w:r>
     </w:p>
     <w:p>
@@ -840,13 +949,150 @@
           <w:numId w:val="2"/>
         </w:numPr>
         <w:rPr>
-          <w:b w:val="0"/>
-        </w:rPr>
-      </w:pPr>
-      <w:r>
-        <w:rPr>
-          <w:rStyle w:val="codeChar"/>
-        </w:rPr>
+          <w:rStyle w:val="codeChar"/>
+          <w:rFonts w:asciiTheme="minorHAnsi" w:hAnsiTheme="minorHAnsi"/>
+          <w:spacing w:val="0"/>
+        </w:rPr>
+      </w:pPr>
+      <w:r>
+        <w:rPr>
+          <w:rStyle w:val="codeChar"/>
+        </w:rPr>
+        <w:t>Portfolio.get_portfolio_historic_values(shares=None)</w:t>
+      </w:r>
+      <w:r>
+        <w:rPr>
+          <w:rStyle w:val="codeChar"/>
+          <w:rFonts w:asciiTheme="minorHAnsi" w:hAnsiTheme="minorHAnsi"/>
+          <w:spacing w:val="0"/>
+        </w:rPr>
+        <w:t xml:space="preserve"> returns a Pandas.Series with the periodic portfolio value.</w:t>
+      </w:r>
+    </w:p>
+    <w:p>
+      <w:pPr>
+        <w:pStyle w:val="SectionHeader"/>
+        <w:numPr>
+          <w:ilvl w:val="0"/>
+          <w:numId w:val="2"/>
+        </w:numPr>
+        <w:rPr>
+          <w:b w:val="0"/>
+        </w:rPr>
+      </w:pPr>
+      <w:r>
+        <w:rPr>
+          <w:rStyle w:val="codeChar"/>
+        </w:rPr>
+        <w:t>Portfolio.get_benchmark_weights()</w:t>
+      </w:r>
+      <w:r>
+        <w:rPr>
+          <w:b w:val="0"/>
+        </w:rPr>
+        <w:t xml:space="preserve"> returns a </w:t>
+      </w:r>
+      <w:r>
+        <w:rPr>
+          <w:rStyle w:val="codeChar"/>
+        </w:rPr>
+        <w:t>pandas</w:t>
+      </w:r>
+      <w:r>
+        <w:rPr>
+          <w:b w:val="0"/>
+        </w:rPr>
+        <w:t>.</w:t>
+      </w:r>
+      <w:r>
+        <w:rPr>
+          <w:rStyle w:val="codeChar"/>
+        </w:rPr>
+        <w:t>DataFrame</w:t>
+      </w:r>
+      <w:r>
+        <w:rPr>
+          <w:b w:val="0"/>
+        </w:rPr>
+        <w:t xml:space="preserve"> </w:t>
+      </w:r>
+      <w:r>
+        <w:rPr>
+          <w:b w:val="0"/>
+        </w:rPr>
+        <w:t>with the benchmark weights.</w:t>
+      </w:r>
+    </w:p>
+    <w:p>
+      <w:pPr>
+        <w:pStyle w:val="SectionHeader"/>
+        <w:numPr>
+          <w:ilvl w:val="0"/>
+          <w:numId w:val="2"/>
+        </w:numPr>
+        <w:rPr>
+          <w:b w:val="0"/>
+        </w:rPr>
+      </w:pPr>
+      <w:r>
+        <w:rPr>
+          <w:rStyle w:val="codeChar"/>
+        </w:rPr>
+        <w:t>Portfolio.get_portfolio_weights()</w:t>
+      </w:r>
+      <w:r>
+        <w:rPr>
+          <w:b w:val="0"/>
+        </w:rPr>
+        <w:t xml:space="preserve"> returns a </w:t>
+      </w:r>
+      <w:r>
+        <w:rPr>
+          <w:rStyle w:val="codeChar"/>
+        </w:rPr>
+        <w:t>pandas</w:t>
+      </w:r>
+      <w:r>
+        <w:rPr>
+          <w:b w:val="0"/>
+        </w:rPr>
+        <w:t>.</w:t>
+      </w:r>
+      <w:r>
+        <w:rPr>
+          <w:rStyle w:val="codeChar"/>
+        </w:rPr>
+        <w:t>DataFrame</w:t>
+      </w:r>
+      <w:r>
+        <w:rPr>
+          <w:b w:val="0"/>
+        </w:rPr>
+        <w:t xml:space="preserve"> </w:t>
+      </w:r>
+      <w:r>
+        <w:rPr>
+          <w:b w:val="0"/>
+        </w:rPr>
+        <w:t>with the weight of each portfolio holding as a percent of the total portfolio value.</w:t>
+      </w:r>
+    </w:p>
+    <w:p>
+      <w:pPr>
+        <w:pStyle w:val="SectionHeader"/>
+        <w:numPr>
+          <w:ilvl w:val="0"/>
+          <w:numId w:val="2"/>
+        </w:numPr>
+        <w:rPr>
+          <w:b w:val="0"/>
+        </w:rPr>
+      </w:pPr>
+      <w:r>
+        <w:rPr>
+          <w:rStyle w:val="codeChar"/>
+        </w:rPr>
+        <w:lastRenderedPageBreak/>
         <w:t>Portfolio.get_active_weights()</w:t>
       </w:r>
       <w:r>
@@ -1120,7 +1366,6 @@
         <w:rPr>
           <w:rStyle w:val="codeChar"/>
         </w:rPr>
-        <w:lastRenderedPageBreak/>
         <w:t>Portfolio.get_holding_period_returns()</w:t>
       </w:r>
       <w:r>
@@ -1676,6 +1921,7 @@
           <w:spacing w:val="0"/>
           <w:sz w:val="24"/>
         </w:rPr>
+        <w:lastRenderedPageBreak/>
         <w:t xml:space="preserve">class </w:t>
       </w:r>
       <w:r>
@@ -1847,7 +2093,47 @@
         <w:t>Further Investigation</w:t>
       </w:r>
     </w:p>
-    <w:p/>
+    <w:p>
+      <w:r>
+        <w:t>The main purpose of this project was to implement a relevant experiment in Python using many of the modules available for quantitative financial researchers. The secondary purpose was to build a framework with which one has the ability to build from and enhance as time goes on.</w:t>
+      </w:r>
+      <w:r>
+        <w:t xml:space="preserve"> Given the main point was to show that using a “shrunk” covariance matrix reduces tracking error </w:t>
+      </w:r>
+      <w:r>
+        <w:t xml:space="preserve">relative to a benchmark index and </w:t>
+      </w:r>
+      <w:r>
+        <w:t>increases the information ratio, some details were left out.</w:t>
+      </w:r>
+    </w:p>
+    <w:p>
+      <w:pPr>
+        <w:pStyle w:val="ListParagraph"/>
+        <w:numPr>
+          <w:ilvl w:val="0"/>
+          <w:numId w:val="3"/>
+        </w:numPr>
+      </w:pPr>
+      <w:r>
+        <w:t>Expected return model. There are many models available to forecast expected returns for use in a mean-variance optimized portfolio. This experiment assumes these expected returns are given. However, the program was built with the ability to incorporate a forecasting model in the future.</w:t>
+      </w:r>
+    </w:p>
+    <w:p>
+      <w:pPr>
+        <w:pStyle w:val="ListParagraph"/>
+        <w:numPr>
+          <w:ilvl w:val="0"/>
+          <w:numId w:val="3"/>
+        </w:numPr>
+      </w:pPr>
+      <w:r>
+        <w:lastRenderedPageBreak/>
+        <w:t xml:space="preserve">Optimizer. While I was able to implement an optimizer to return active weights given constraints, I did not fully understand how to use the code therefore improvements could be made to the optimization problem. </w:t>
+      </w:r>
+      <w:bookmarkStart w:id="2" w:name="_GoBack"/>
+      <w:bookmarkEnd w:id="2"/>
+    </w:p>
     <w:p>
       <w:pPr>
         <w:pStyle w:val="SectionHeader"/>
@@ -1872,7 +2158,7 @@
 </file>
 
 <file path=word/comments.xml><?xml version="1.0" encoding="utf-8"?>
-<w:comments xmlns:ve="http://schemas.openxmlformats.org/markup-compatibility/2006" xmlns:o="urn:schemas-microsoft-com:office:office" xmlns:r="http://schemas.openxmlformats.org/officeDocument/2006/relationships" xmlns:m="http://schemas.openxmlformats.org/officeDocument/2006/math" xmlns:v="urn:schemas-microsoft-com:vml" xmlns:wp="http://schemas.openxmlformats.org/drawingml/2006/wordprocessingDrawing" xmlns:w10="urn:schemas-microsoft-com:office:word" xmlns:w="http://schemas.openxmlformats.org/wordprocessingml/2006/main" xmlns:wne="http://schemas.microsoft.com/office/word/2006/wordml">
+<w:comments xmlns:wpc="http://schemas.microsoft.com/office/word/2010/wordprocessingCanvas" xmlns:mo="http://schemas.microsoft.com/office/mac/office/2008/main" xmlns:mc="http://schemas.openxmlformats.org/markup-compatibility/2006" xmlns:mv="urn:schemas-microsoft-com:mac:vml" xmlns:o="urn:schemas-microsoft-com:office:office" xmlns:r="http://schemas.openxmlformats.org/officeDocument/2006/relationships" xmlns:m="http://schemas.openxmlformats.org/officeDocument/2006/math" xmlns:v="urn:schemas-microsoft-com:vml" xmlns:wp14="http://schemas.microsoft.com/office/word/2010/wordprocessingDrawing" xmlns:wp="http://schemas.openxmlformats.org/drawingml/2006/wordprocessingDrawing" xmlns:w10="urn:schemas-microsoft-com:office:word" xmlns:w="http://schemas.openxmlformats.org/wordprocessingml/2006/main" xmlns:w14="http://schemas.microsoft.com/office/word/2010/wordml" xmlns:wpg="http://schemas.microsoft.com/office/word/2010/wordprocessingGroup" xmlns:wpi="http://schemas.microsoft.com/office/word/2010/wordprocessingInk" xmlns:wne="http://schemas.microsoft.com/office/word/2006/wordml" xmlns:wps="http://schemas.microsoft.com/office/word/2010/wordprocessingShape" mc:Ignorable="w14 wp14">
   <w:comment w:id="0" w:author="Strimpel (F027946 / 4-1328)" w:date="2011-09-01T17:22:00Z" w:initials="J S">
     <w:p>
       <w:pPr>
@@ -1901,10 +2187,7 @@
         <w:annotationRef/>
       </w:r>
       <w:r>
-        <w:t>May need to calculate this</w:t>
-      </w:r>
-      <w:r>
-        <w:t>.</w:t>
+        <w:t>May need to calculate this.</w:t>
       </w:r>
     </w:p>
   </w:comment>
@@ -1912,7 +2195,7 @@
 </file>
 
 <file path=word/numbering.xml><?xml version="1.0" encoding="utf-8"?>
-<w:numbering xmlns:ve="http://schemas.openxmlformats.org/markup-compatibility/2006" xmlns:o="urn:schemas-microsoft-com:office:office" xmlns:r="http://schemas.openxmlformats.org/officeDocument/2006/relationships" xmlns:m="http://schemas.openxmlformats.org/officeDocument/2006/math" xmlns:v="urn:schemas-microsoft-com:vml" xmlns:wp="http://schemas.openxmlformats.org/drawingml/2006/wordprocessingDrawing" xmlns:w10="urn:schemas-microsoft-com:office:word" xmlns:w="http://schemas.openxmlformats.org/wordprocessingml/2006/main" xmlns:wne="http://schemas.microsoft.com/office/word/2006/wordml">
+<w:numbering xmlns:wpc="http://schemas.microsoft.com/office/word/2010/wordprocessingCanvas" xmlns:mo="http://schemas.microsoft.com/office/mac/office/2008/main" xmlns:mc="http://schemas.openxmlformats.org/markup-compatibility/2006" xmlns:mv="urn:schemas-microsoft-com:mac:vml" xmlns:o="urn:schemas-microsoft-com:office:office" xmlns:r="http://schemas.openxmlformats.org/officeDocument/2006/relationships" xmlns:m="http://schemas.openxmlformats.org/officeDocument/2006/math" xmlns:v="urn:schemas-microsoft-com:vml" xmlns:wp14="http://schemas.microsoft.com/office/word/2010/wordprocessingDrawing" xmlns:wp="http://schemas.openxmlformats.org/drawingml/2006/wordprocessingDrawing" xmlns:w10="urn:schemas-microsoft-com:office:word" xmlns:w="http://schemas.openxmlformats.org/wordprocessingml/2006/main" xmlns:w14="http://schemas.microsoft.com/office/word/2010/wordml" xmlns:wpg="http://schemas.microsoft.com/office/word/2010/wordprocessingGroup" xmlns:wpi="http://schemas.microsoft.com/office/word/2010/wordprocessingInk" xmlns:wne="http://schemas.microsoft.com/office/word/2006/wordml" xmlns:wps="http://schemas.microsoft.com/office/word/2010/wordprocessingShape" mc:Ignorable="w14 wp14">
   <w:abstractNum w:abstractNumId="0">
     <w:nsid w:val="0ECF43B2"/>
     <w:multiLevelType w:val="hybridMultilevel"/>
@@ -2117,17 +2400,133 @@
       </w:rPr>
     </w:lvl>
   </w:abstractNum>
+  <w:abstractNum w:abstractNumId="2">
+    <w:nsid w:val="5CFB4470"/>
+    <w:multiLevelType w:val="hybridMultilevel"/>
+    <w:tmpl w:val="8572D218"/>
+    <w:lvl w:ilvl="0" w:tplc="04090001">
+      <w:start w:val="1"/>
+      <w:numFmt w:val="bullet"/>
+      <w:lvlText w:val=""/>
+      <w:lvlJc w:val="left"/>
+      <w:pPr>
+        <w:ind w:left="720" w:hanging="360"/>
+      </w:pPr>
+      <w:rPr>
+        <w:rFonts w:ascii="Symbol" w:hAnsi="Symbol" w:hint="default"/>
+      </w:rPr>
+    </w:lvl>
+    <w:lvl w:ilvl="1" w:tplc="04090003" w:tentative="1">
+      <w:start w:val="1"/>
+      <w:numFmt w:val="bullet"/>
+      <w:lvlText w:val="o"/>
+      <w:lvlJc w:val="left"/>
+      <w:pPr>
+        <w:ind w:left="1440" w:hanging="360"/>
+      </w:pPr>
+      <w:rPr>
+        <w:rFonts w:ascii="Courier New" w:hAnsi="Courier New" w:hint="default"/>
+      </w:rPr>
+    </w:lvl>
+    <w:lvl w:ilvl="2" w:tplc="04090005" w:tentative="1">
+      <w:start w:val="1"/>
+      <w:numFmt w:val="bullet"/>
+      <w:lvlText w:val=""/>
+      <w:lvlJc w:val="left"/>
+      <w:pPr>
+        <w:ind w:left="2160" w:hanging="360"/>
+      </w:pPr>
+      <w:rPr>
+        <w:rFonts w:ascii="Wingdings" w:hAnsi="Wingdings" w:hint="default"/>
+      </w:rPr>
+    </w:lvl>
+    <w:lvl w:ilvl="3" w:tplc="04090001" w:tentative="1">
+      <w:start w:val="1"/>
+      <w:numFmt w:val="bullet"/>
+      <w:lvlText w:val=""/>
+      <w:lvlJc w:val="left"/>
+      <w:pPr>
+        <w:ind w:left="2880" w:hanging="360"/>
+      </w:pPr>
+      <w:rPr>
+        <w:rFonts w:ascii="Symbol" w:hAnsi="Symbol" w:hint="default"/>
+      </w:rPr>
+    </w:lvl>
+    <w:lvl w:ilvl="4" w:tplc="04090003" w:tentative="1">
+      <w:start w:val="1"/>
+      <w:numFmt w:val="bullet"/>
+      <w:lvlText w:val="o"/>
+      <w:lvlJc w:val="left"/>
+      <w:pPr>
+        <w:ind w:left="3600" w:hanging="360"/>
+      </w:pPr>
+      <w:rPr>
+        <w:rFonts w:ascii="Courier New" w:hAnsi="Courier New" w:hint="default"/>
+      </w:rPr>
+    </w:lvl>
+    <w:lvl w:ilvl="5" w:tplc="04090005" w:tentative="1">
+      <w:start w:val="1"/>
+      <w:numFmt w:val="bullet"/>
+      <w:lvlText w:val=""/>
+      <w:lvlJc w:val="left"/>
+      <w:pPr>
+        <w:ind w:left="4320" w:hanging="360"/>
+      </w:pPr>
+      <w:rPr>
+        <w:rFonts w:ascii="Wingdings" w:hAnsi="Wingdings" w:hint="default"/>
+      </w:rPr>
+    </w:lvl>
+    <w:lvl w:ilvl="6" w:tplc="04090001" w:tentative="1">
+      <w:start w:val="1"/>
+      <w:numFmt w:val="bullet"/>
+      <w:lvlText w:val=""/>
+      <w:lvlJc w:val="left"/>
+      <w:pPr>
+        <w:ind w:left="5040" w:hanging="360"/>
+      </w:pPr>
+      <w:rPr>
+        <w:rFonts w:ascii="Symbol" w:hAnsi="Symbol" w:hint="default"/>
+      </w:rPr>
+    </w:lvl>
+    <w:lvl w:ilvl="7" w:tplc="04090003" w:tentative="1">
+      <w:start w:val="1"/>
+      <w:numFmt w:val="bullet"/>
+      <w:lvlText w:val="o"/>
+      <w:lvlJc w:val="left"/>
+      <w:pPr>
+        <w:ind w:left="5760" w:hanging="360"/>
+      </w:pPr>
+      <w:rPr>
+        <w:rFonts w:ascii="Courier New" w:hAnsi="Courier New" w:hint="default"/>
+      </w:rPr>
+    </w:lvl>
+    <w:lvl w:ilvl="8" w:tplc="04090005" w:tentative="1">
+      <w:start w:val="1"/>
+      <w:numFmt w:val="bullet"/>
+      <w:lvlText w:val=""/>
+      <w:lvlJc w:val="left"/>
+      <w:pPr>
+        <w:ind w:left="6480" w:hanging="360"/>
+      </w:pPr>
+      <w:rPr>
+        <w:rFonts w:ascii="Wingdings" w:hAnsi="Wingdings" w:hint="default"/>
+      </w:rPr>
+    </w:lvl>
+  </w:abstractNum>
   <w:num w:numId="1">
     <w:abstractNumId w:val="0"/>
   </w:num>
   <w:num w:numId="2">
     <w:abstractNumId w:val="1"/>
   </w:num>
+  <w:num w:numId="3">
+    <w:abstractNumId w:val="2"/>
+  </w:num>
 </w:numbering>
 </file>
 
 <file path=word/styles.xml><?xml version="1.0" encoding="utf-8"?>
-<w:styles xmlns:r="http://schemas.openxmlformats.org/officeDocument/2006/relationships" xmlns:w="http://schemas.openxmlformats.org/wordprocessingml/2006/main">
+<w:styles xmlns:mc="http://schemas.openxmlformats.org/markup-compatibility/2006" xmlns:r="http://schemas.openxmlformats.org/officeDocument/2006/relationships" xmlns:w="http://schemas.openxmlformats.org/wordprocessingml/2006/main" xmlns:w14="http://schemas.microsoft.com/office/word/2010/wordml" mc:Ignorable="w14">
   <w:docDefaults>
     <w:rPrDefault>
       <w:rPr>
@@ -2143,7 +2542,7 @@
       </w:pPr>
     </w:pPrDefault>
   </w:docDefaults>
-  <w:latentStyles w:defLockedState="0" w:defUIPriority="99" w:defSemiHidden="1" w:defUnhideWhenUsed="1" w:defQFormat="0" w:count="267">
+  <w:latentStyles w:defLockedState="0" w:defUIPriority="99" w:defSemiHidden="1" w:defUnhideWhenUsed="1" w:defQFormat="0" w:count="276">
     <w:lsdException w:name="Normal" w:semiHidden="0" w:uiPriority="0" w:unhideWhenUsed="0" w:qFormat="1"/>
     <w:lsdException w:name="heading 1" w:semiHidden="0" w:uiPriority="9" w:unhideWhenUsed="0" w:qFormat="1"/>
     <w:lsdException w:name="heading 2" w:uiPriority="9" w:qFormat="1"/>
@@ -2298,7 +2697,6 @@
     <w:uiPriority w:val="99"/>
     <w:semiHidden/>
     <w:unhideWhenUsed/>
-    <w:qFormat/>
     <w:tblPr>
       <w:tblInd w:w="0" w:type="dxa"/>
       <w:tblCellMar>
@@ -2471,6 +2869,11 @@
     <w:basedOn w:val="SectionHeaderChar"/>
     <w:link w:val="FUNCTION"/>
     <w:rsid w:val="006A3F01"/>
+    <w:rPr>
+      <w:b/>
+      <w:sz w:val="24"/>
+      <w:szCs w:val="24"/>
+    </w:rPr>
   </w:style>
   <w:style w:type="paragraph" w:styleId="BalloonText">
     <w:name w:val="Balloon Text"/>
@@ -2566,6 +2969,8 @@
     <w:rPr>
       <w:b/>
       <w:bCs/>
+      <w:sz w:val="20"/>
+      <w:szCs w:val="20"/>
     </w:rPr>
   </w:style>
   <w:style w:type="paragraph" w:customStyle="1" w:styleId="code">
@@ -2593,8 +2998,197 @@
     <w:rsid w:val="006A3F01"/>
     <w:rPr>
       <w:rFonts w:ascii="Courier" w:hAnsi="Courier"/>
+      <w:b/>
       <w:spacing w:val="-24"/>
+      <w:sz w:val="24"/>
+      <w:szCs w:val="24"/>
     </w:rPr>
+  </w:style>
+</w:styles>
+</file>
+
+<file path=word/stylesWithEffects.xml><?xml version="1.0" encoding="utf-8"?>
+<w:styles xmlns:wpc="http://schemas.microsoft.com/office/word/2010/wordprocessingCanvas" xmlns:mo="http://schemas.microsoft.com/office/mac/office/2008/main" xmlns:mc="http://schemas.openxmlformats.org/markup-compatibility/2006" xmlns:mv="urn:schemas-microsoft-com:mac:vml" xmlns:o="urn:schemas-microsoft-com:office:office" xmlns:r="http://schemas.openxmlformats.org/officeDocument/2006/relationships" xmlns:m="http://schemas.openxmlformats.org/officeDocument/2006/math" xmlns:v="urn:schemas-microsoft-com:vml" xmlns:wp14="http://schemas.microsoft.com/office/word/2010/wordprocessingDrawing" xmlns:wp="http://schemas.openxmlformats.org/drawingml/2006/wordprocessingDrawing" xmlns:w10="urn:schemas-microsoft-com:office:word" xmlns:w="http://schemas.openxmlformats.org/wordprocessingml/2006/main" xmlns:w14="http://schemas.microsoft.com/office/word/2010/wordml" xmlns:wpg="http://schemas.microsoft.com/office/word/2010/wordprocessingGroup" xmlns:wpi="http://schemas.microsoft.com/office/word/2010/wordprocessingInk" xmlns:wne="http://schemas.microsoft.com/office/word/2006/wordml" xmlns:wps="http://schemas.microsoft.com/office/word/2010/wordprocessingShape" mc:Ignorable="w14 wp14">
+  <w:docDefaults>
+    <w:rPrDefault>
+      <w:rPr>
+        <w:rFonts w:asciiTheme="minorHAnsi" w:eastAsiaTheme="minorEastAsia" w:hAnsiTheme="minorHAnsi" w:cstheme="minorBidi"/>
+        <w:sz w:val="24"/>
+        <w:szCs w:val="24"/>
+        <w:lang w:val="en-US" w:eastAsia="ja-JP" w:bidi="ar-SA"/>
+      </w:rPr>
+    </w:rPrDefault>
+    <w:pPrDefault/>
+  </w:docDefaults>
+  <w:latentStyles w:defLockedState="0" w:defUIPriority="99" w:defSemiHidden="1" w:defUnhideWhenUsed="1" w:defQFormat="0" w:count="276">
+    <w:lsdException w:name="Normal" w:semiHidden="0" w:uiPriority="0" w:unhideWhenUsed="0" w:qFormat="1"/>
+    <w:lsdException w:name="heading 1" w:semiHidden="0" w:uiPriority="9" w:unhideWhenUsed="0" w:qFormat="1"/>
+    <w:lsdException w:name="heading 2" w:uiPriority="9" w:qFormat="1"/>
+    <w:lsdException w:name="heading 3" w:uiPriority="9" w:qFormat="1"/>
+    <w:lsdException w:name="heading 4" w:uiPriority="9" w:qFormat="1"/>
+    <w:lsdException w:name="heading 5" w:uiPriority="9" w:qFormat="1"/>
+    <w:lsdException w:name="heading 6" w:uiPriority="9" w:qFormat="1"/>
+    <w:lsdException w:name="heading 7" w:uiPriority="9" w:qFormat="1"/>
+    <w:lsdException w:name="heading 8" w:uiPriority="9" w:qFormat="1"/>
+    <w:lsdException w:name="heading 9" w:uiPriority="9" w:qFormat="1"/>
+    <w:lsdException w:name="toc 1" w:uiPriority="39"/>
+    <w:lsdException w:name="toc 2" w:uiPriority="39"/>
+    <w:lsdException w:name="toc 3" w:uiPriority="39"/>
+    <w:lsdException w:name="toc 4" w:uiPriority="39"/>
+    <w:lsdException w:name="toc 5" w:uiPriority="39"/>
+    <w:lsdException w:name="toc 6" w:uiPriority="39"/>
+    <w:lsdException w:name="toc 7" w:uiPriority="39"/>
+    <w:lsdException w:name="toc 8" w:uiPriority="39"/>
+    <w:lsdException w:name="toc 9" w:uiPriority="39"/>
+    <w:lsdException w:name="caption" w:uiPriority="35" w:qFormat="1"/>
+    <w:lsdException w:name="Title" w:semiHidden="0" w:uiPriority="10" w:unhideWhenUsed="0" w:qFormat="1"/>
+    <w:lsdException w:name="Default Paragraph Font" w:uiPriority="1"/>
+    <w:lsdException w:name="Subtitle" w:semiHidden="0" w:uiPriority="11" w:unhideWhenUsed="0" w:qFormat="1"/>
+    <w:lsdException w:name="Strong" w:semiHidden="0" w:uiPriority="22" w:unhideWhenUsed="0" w:qFormat="1"/>
+    <w:lsdException w:name="Emphasis" w:semiHidden="0" w:uiPriority="20" w:unhideWhenUsed="0" w:qFormat="1"/>
+    <w:lsdException w:name="Table Grid" w:semiHidden="0" w:uiPriority="59" w:unhideWhenUsed="0"/>
+    <w:lsdException w:name="Placeholder Text" w:unhideWhenUsed="0"/>
+    <w:lsdException w:name="No Spacing" w:semiHidden="0" w:uiPriority="1" w:unhideWhenUsed="0" w:qFormat="1"/>
+    <w:lsdException w:name="Light Shading" w:semiHidden="0" w:uiPriority="60" w:unhideWhenUsed="0"/>
+    <w:lsdException w:name="Light List" w:semiHidden="0" w:uiPriority="61" w:unhideWhenUsed="0"/>
+    <w:lsdException w:name="Light Grid" w:semiHidden="0" w:uiPriority="62" w:unhideWhenUsed="0"/>
+    <w:lsdException w:name="Medium Shading 1" w:semiHidden="0" w:uiPriority="63" w:unhideWhenUsed="0"/>
+    <w:lsdException w:name="Medium Shading 2" w:semiHidden="0" w:uiPriority="64" w:unhideWhenUsed="0"/>
+    <w:lsdException w:name="Medium List 1" w:semiHidden="0" w:uiPriority="65" w:unhideWhenUsed="0"/>
+    <w:lsdException w:name="Medium List 2" w:semiHidden="0" w:uiPriority="66" w:unhideWhenUsed="0"/>
+    <w:lsdException w:name="Medium Grid 1" w:semiHidden="0" w:uiPriority="67" w:unhideWhenUsed="0"/>
+    <w:lsdException w:name="Medium Grid 2" w:semiHidden="0" w:uiPriority="68" w:unhideWhenUsed="0"/>
+    <w:lsdException w:name="Medium Grid 3" w:semiHidden="0" w:uiPriority="69" w:unhideWhenUsed="0"/>
+    <w:lsdException w:name="Dark List" w:semiHidden="0" w:uiPriority="70" w:unhideWhenUsed="0"/>
+    <w:lsdException w:name="Colorful Shading" w:semiHidden="0" w:uiPriority="71" w:unhideWhenUsed="0"/>
+    <w:lsdException w:name="Colorful List" w:semiHidden="0" w:uiPriority="72" w:unhideWhenUsed="0"/>
+    <w:lsdException w:name="Colorful Grid" w:semiHidden="0" w:uiPriority="73" w:unhideWhenUsed="0"/>
+    <w:lsdException w:name="Light Shading Accent 1" w:semiHidden="0" w:uiPriority="60" w:unhideWhenUsed="0"/>
+    <w:lsdException w:name="Light List Accent 1" w:semiHidden="0" w:uiPriority="61" w:unhideWhenUsed="0"/>
+    <w:lsdException w:name="Light Grid Accent 1" w:semiHidden="0" w:uiPriority="62" w:unhideWhenUsed="0"/>
+    <w:lsdException w:name="Medium Shading 1 Accent 1" w:semiHidden="0" w:uiPriority="63" w:unhideWhenUsed="0"/>
+    <w:lsdException w:name="Medium Shading 2 Accent 1" w:semiHidden="0" w:uiPriority="64" w:unhideWhenUsed="0"/>
+    <w:lsdException w:name="Medium List 1 Accent 1" w:semiHidden="0" w:uiPriority="65" w:unhideWhenUsed="0"/>
+    <w:lsdException w:name="Revision" w:unhideWhenUsed="0"/>
+    <w:lsdException w:name="List Paragraph" w:semiHidden="0" w:uiPriority="34" w:unhideWhenUsed="0" w:qFormat="1"/>
+    <w:lsdException w:name="Quote" w:semiHidden="0" w:uiPriority="29" w:unhideWhenUsed="0" w:qFormat="1"/>
+    <w:lsdException w:name="Intense Quote" w:semiHidden="0" w:uiPriority="30" w:unhideWhenUsed="0" w:qFormat="1"/>
+    <w:lsdException w:name="Medium List 2 Accent 1" w:semiHidden="0" w:uiPriority="66" w:unhideWhenUsed="0"/>
+    <w:lsdException w:name="Medium Grid 1 Accent 1" w:semiHidden="0" w:uiPriority="67" w:unhideWhenUsed="0"/>
+    <w:lsdException w:name="Medium Grid 2 Accent 1" w:semiHidden="0" w:uiPriority="68" w:unhideWhenUsed="0"/>
+    <w:lsdException w:name="Medium Grid 3 Accent 1" w:semiHidden="0" w:uiPriority="69" w:unhideWhenUsed="0"/>
+    <w:lsdException w:name="Dark List Accent 1" w:semiHidden="0" w:uiPriority="70" w:unhideWhenUsed="0"/>
+    <w:lsdException w:name="Colorful Shading Accent 1" w:semiHidden="0" w:uiPriority="71" w:unhideWhenUsed="0"/>
+    <w:lsdException w:name="Colorful List Accent 1" w:semiHidden="0" w:uiPriority="72" w:unhideWhenUsed="0"/>
+    <w:lsdException w:name="Colorful Grid Accent 1" w:semiHidden="0" w:uiPriority="73" w:unhideWhenUsed="0"/>
+    <w:lsdException w:name="Light Shading Accent 2" w:semiHidden="0" w:uiPriority="60" w:unhideWhenUsed="0"/>
+    <w:lsdException w:name="Light List Accent 2" w:semiHidden="0" w:uiPriority="61" w:unhideWhenUsed="0"/>
+    <w:lsdException w:name="Light Grid Accent 2" w:semiHidden="0" w:uiPriority="62" w:unhideWhenUsed="0"/>
+    <w:lsdException w:name="Medium Shading 1 Accent 2" w:semiHidden="0" w:uiPriority="63" w:unhideWhenUsed="0"/>
+    <w:lsdException w:name="Medium Shading 2 Accent 2" w:semiHidden="0" w:uiPriority="64" w:unhideWhenUsed="0"/>
+    <w:lsdException w:name="Medium List 1 Accent 2" w:semiHidden="0" w:uiPriority="65" w:unhideWhenUsed="0"/>
+    <w:lsdException w:name="Medium List 2 Accent 2" w:semiHidden="0" w:uiPriority="66" w:unhideWhenUsed="0"/>
+    <w:lsdException w:name="Medium Grid 1 Accent 2" w:semiHidden="0" w:uiPriority="67" w:unhideWhenUsed="0"/>
+    <w:lsdException w:name="Medium Grid 2 Accent 2" w:semiHidden="0" w:uiPriority="68" w:unhideWhenUsed="0"/>
+    <w:lsdException w:name="Medium Grid 3 Accent 2" w:semiHidden="0" w:uiPriority="69" w:unhideWhenUsed="0"/>
+    <w:lsdException w:name="Dark List Accent 2" w:semiHidden="0" w:uiPriority="70" w:unhideWhenUsed="0"/>
+    <w:lsdException w:name="Colorful Shading Accent 2" w:semiHidden="0" w:uiPriority="71" w:unhideWhenUsed="0"/>
+    <w:lsdException w:name="Colorful List Accent 2" w:semiHidden="0" w:uiPriority="72" w:unhideWhenUsed="0"/>
+    <w:lsdException w:name="Colorful Grid Accent 2" w:semiHidden="0" w:uiPriority="73" w:unhideWhenUsed="0"/>
+    <w:lsdException w:name="Light Shading Accent 3" w:semiHidden="0" w:uiPriority="60" w:unhideWhenUsed="0"/>
+    <w:lsdException w:name="Light List Accent 3" w:semiHidden="0" w:uiPriority="61" w:unhideWhenUsed="0"/>
+    <w:lsdException w:name="Light Grid Accent 3" w:semiHidden="0" w:uiPriority="62" w:unhideWhenUsed="0"/>
+    <w:lsdException w:name="Medium Shading 1 Accent 3" w:semiHidden="0" w:uiPriority="63" w:unhideWhenUsed="0"/>
+    <w:lsdException w:name="Medium Shading 2 Accent 3" w:semiHidden="0" w:uiPriority="64" w:unhideWhenUsed="0"/>
+    <w:lsdException w:name="Medium List 1 Accent 3" w:semiHidden="0" w:uiPriority="65" w:unhideWhenUsed="0"/>
+    <w:lsdException w:name="Medium List 2 Accent 3" w:semiHidden="0" w:uiPriority="66" w:unhideWhenUsed="0"/>
+    <w:lsdException w:name="Medium Grid 1 Accent 3" w:semiHidden="0" w:uiPriority="67" w:unhideWhenUsed="0"/>
+    <w:lsdException w:name="Medium Grid 2 Accent 3" w:semiHidden="0" w:uiPriority="68" w:unhideWhenUsed="0"/>
+    <w:lsdException w:name="Medium Grid 3 Accent 3" w:semiHidden="0" w:uiPriority="69" w:unhideWhenUsed="0"/>
+    <w:lsdException w:name="Dark List Accent 3" w:semiHidden="0" w:uiPriority="70" w:unhideWhenUsed="0"/>
+    <w:lsdException w:name="Colorful Shading Accent 3" w:semiHidden="0" w:uiPriority="71" w:unhideWhenUsed="0"/>
+    <w:lsdException w:name="Colorful List Accent 3" w:semiHidden="0" w:uiPriority="72" w:unhideWhenUsed="0"/>
+    <w:lsdException w:name="Colorful Grid Accent 3" w:semiHidden="0" w:uiPriority="73" w:unhideWhenUsed="0"/>
+    <w:lsdException w:name="Light Shading Accent 4" w:semiHidden="0" w:uiPriority="60" w:unhideWhenUsed="0"/>
+    <w:lsdException w:name="Light List Accent 4" w:semiHidden="0" w:uiPriority="61" w:unhideWhenUsed="0"/>
+    <w:lsdException w:name="Light Grid Accent 4" w:semiHidden="0" w:uiPriority="62" w:unhideWhenUsed="0"/>
+    <w:lsdException w:name="Medium Shading 1 Accent 4" w:semiHidden="0" w:uiPriority="63" w:unhideWhenUsed="0"/>
+    <w:lsdException w:name="Medium Shading 2 Accent 4" w:semiHidden="0" w:uiPriority="64" w:unhideWhenUsed="0"/>
+    <w:lsdException w:name="Medium List 1 Accent 4" w:semiHidden="0" w:uiPriority="65" w:unhideWhenUsed="0"/>
+    <w:lsdException w:name="Medium List 2 Accent 4" w:semiHidden="0" w:uiPriority="66" w:unhideWhenUsed="0"/>
+    <w:lsdException w:name="Medium Grid 1 Accent 4" w:semiHidden="0" w:uiPriority="67" w:unhideWhenUsed="0"/>
+    <w:lsdException w:name="Medium Grid 2 Accent 4" w:semiHidden="0" w:uiPriority="68" w:unhideWhenUsed="0"/>
+    <w:lsdException w:name="Medium Grid 3 Accent 4" w:semiHidden="0" w:uiPriority="69" w:unhideWhenUsed="0"/>
+    <w:lsdException w:name="Dark List Accent 4" w:semiHidden="0" w:uiPriority="70" w:unhideWhenUsed="0"/>
+    <w:lsdException w:name="Colorful Shading Accent 4" w:semiHidden="0" w:uiPriority="71" w:unhideWhenUsed="0"/>
+    <w:lsdException w:name="Colorful List Accent 4" w:semiHidden="0" w:uiPriority="72" w:unhideWhenUsed="0"/>
+    <w:lsdException w:name="Colorful Grid Accent 4" w:semiHidden="0" w:uiPriority="73" w:unhideWhenUsed="0"/>
+    <w:lsdException w:name="Light Shading Accent 5" w:semiHidden="0" w:uiPriority="60" w:unhideWhenUsed="0"/>
+    <w:lsdException w:name="Light List Accent 5" w:semiHidden="0" w:uiPriority="61" w:unhideWhenUsed="0"/>
+    <w:lsdException w:name="Light Grid Accent 5" w:semiHidden="0" w:uiPriority="62" w:unhideWhenUsed="0"/>
+    <w:lsdException w:name="Medium Shading 1 Accent 5" w:semiHidden="0" w:uiPriority="63" w:unhideWhenUsed="0"/>
+    <w:lsdException w:name="Medium Shading 2 Accent 5" w:semiHidden="0" w:uiPriority="64" w:unhideWhenUsed="0"/>
+    <w:lsdException w:name="Medium List 1 Accent 5" w:semiHidden="0" w:uiPriority="65" w:unhideWhenUsed="0"/>
+    <w:lsdException w:name="Medium List 2 Accent 5" w:semiHidden="0" w:uiPriority="66" w:unhideWhenUsed="0"/>
+    <w:lsdException w:name="Medium Grid 1 Accent 5" w:semiHidden="0" w:uiPriority="67" w:unhideWhenUsed="0"/>
+    <w:lsdException w:name="Medium Grid 2 Accent 5" w:semiHidden="0" w:uiPriority="68" w:unhideWhenUsed="0"/>
+    <w:lsdException w:name="Medium Grid 3 Accent 5" w:semiHidden="0" w:uiPriority="69" w:unhideWhenUsed="0"/>
+    <w:lsdException w:name="Dark List Accent 5" w:semiHidden="0" w:uiPriority="70" w:unhideWhenUsed="0"/>
+    <w:lsdException w:name="Colorful Shading Accent 5" w:semiHidden="0" w:uiPriority="71" w:unhideWhenUsed="0"/>
+    <w:lsdException w:name="Colorful List Accent 5" w:semiHidden="0" w:uiPriority="72" w:unhideWhenUsed="0"/>
+    <w:lsdException w:name="Colorful Grid Accent 5" w:semiHidden="0" w:uiPriority="73" w:unhideWhenUsed="0"/>
+    <w:lsdException w:name="Light Shading Accent 6" w:semiHidden="0" w:uiPriority="60" w:unhideWhenUsed="0"/>
+    <w:lsdException w:name="Light List Accent 6" w:semiHidden="0" w:uiPriority="61" w:unhideWhenUsed="0"/>
+    <w:lsdException w:name="Light Grid Accent 6" w:semiHidden="0" w:uiPriority="62" w:unhideWhenUsed="0"/>
+    <w:lsdException w:name="Medium Shading 1 Accent 6" w:semiHidden="0" w:uiPriority="63" w:unhideWhenUsed="0"/>
+    <w:lsdException w:name="Medium Shading 2 Accent 6" w:semiHidden="0" w:uiPriority="64" w:unhideWhenUsed="0"/>
+    <w:lsdException w:name="Medium List 1 Accent 6" w:semiHidden="0" w:uiPriority="65" w:unhideWhenUsed="0"/>
+    <w:lsdException w:name="Medium List 2 Accent 6" w:semiHidden="0" w:uiPriority="66" w:unhideWhenUsed="0"/>
+    <w:lsdException w:name="Medium Grid 1 Accent 6" w:semiHidden="0" w:uiPriority="67" w:unhideWhenUsed="0"/>
+    <w:lsdException w:name="Medium Grid 2 Accent 6" w:semiHidden="0" w:uiPriority="68" w:unhideWhenUsed="0"/>
+    <w:lsdException w:name="Medium Grid 3 Accent 6" w:semiHidden="0" w:uiPriority="69" w:unhideWhenUsed="0"/>
+    <w:lsdException w:name="Dark List Accent 6" w:semiHidden="0" w:uiPriority="70" w:unhideWhenUsed="0"/>
+    <w:lsdException w:name="Colorful Shading Accent 6" w:semiHidden="0" w:uiPriority="71" w:unhideWhenUsed="0"/>
+    <w:lsdException w:name="Colorful List Accent 6" w:semiHidden="0" w:uiPriority="72" w:unhideWhenUsed="0"/>
+    <w:lsdException w:name="Colorful Grid Accent 6" w:semiHidden="0" w:uiPriority="73" w:unhideWhenUsed="0"/>
+    <w:lsdException w:name="Subtle Emphasis" w:semiHidden="0" w:uiPriority="19" w:unhideWhenUsed="0" w:qFormat="1"/>
+    <w:lsdException w:name="Intense Emphasis" w:semiHidden="0" w:uiPriority="21" w:unhideWhenUsed="0" w:qFormat="1"/>
+    <w:lsdException w:name="Subtle Reference" w:semiHidden="0" w:uiPriority="31" w:unhideWhenUsed="0" w:qFormat="1"/>
+    <w:lsdException w:name="Intense Reference" w:semiHidden="0" w:uiPriority="32" w:unhideWhenUsed="0" w:qFormat="1"/>
+    <w:lsdException w:name="Book Title" w:semiHidden="0" w:uiPriority="33" w:unhideWhenUsed="0" w:qFormat="1"/>
+    <w:lsdException w:name="Bibliography" w:uiPriority="37"/>
+    <w:lsdException w:name="TOC Heading" w:uiPriority="39" w:qFormat="1"/>
+  </w:latentStyles>
+  <w:style w:type="paragraph" w:default="1" w:styleId="Normal">
+    <w:name w:val="Normal"/>
+    <w:qFormat/>
+  </w:style>
+  <w:style w:type="character" w:default="1" w:styleId="DefaultParagraphFont">
+    <w:name w:val="Default Paragraph Font"/>
+    <w:uiPriority w:val="1"/>
+    <w:semiHidden/>
+    <w:unhideWhenUsed/>
+  </w:style>
+  <w:style w:type="table" w:default="1" w:styleId="TableNormal">
+    <w:name w:val="Normal Table"/>
+    <w:uiPriority w:val="99"/>
+    <w:semiHidden/>
+    <w:unhideWhenUsed/>
+    <w:tblPr>
+      <w:tblInd w:w="0" w:type="dxa"/>
+      <w:tblCellMar>
+        <w:top w:w="0" w:type="dxa"/>
+        <w:left w:w="108" w:type="dxa"/>
+        <w:bottom w:w="0" w:type="dxa"/>
+        <w:right w:w="108" w:type="dxa"/>
+      </w:tblCellMar>
+    </w:tblPr>
+  </w:style>
+  <w:style w:type="numbering" w:default="1" w:styleId="NoList">
+    <w:name w:val="No List"/>
+    <w:uiPriority w:val="99"/>
+    <w:semiHidden/>
+    <w:unhideWhenUsed/>
   </w:style>
 </w:styles>
 </file>

</xml_diff>